<commit_message>
Update for populated repository
</commit_message>
<xml_diff>
--- a/git upload instructions.docx
+++ b/git upload instructions.docx
@@ -29,6 +29,9 @@
       <w:proofErr w:type="gramEnd"/>
     </w:p>
     <w:p>
+      <w:pPr>
+        <w:ind w:left="360"/>
+      </w:pPr>
       <w:r>
         <w:t xml:space="preserve">The repository I crated for GDX is located here: </w:t>
       </w:r>
@@ -148,7 +151,7 @@
         </w:numPr>
       </w:pPr>
       <w:r>
-        <w:t xml:space="preserve">Since the repository is empty, you should be presented with a busy page asking you to add some content.  </w:t>
+        <w:t>On the Code page click the down arrow on the Add file drop box.</w:t>
       </w:r>
     </w:p>
     <w:p>
@@ -167,11 +170,9 @@
           <w:i/>
           <w:iCs/>
         </w:rPr>
-        <w:t>uploading an existing</w:t>
-      </w:r>
-      <w:r>
-        <w:t xml:space="preserve"> </w:t>
-      </w:r>
+        <w:t xml:space="preserve">uploading an </w:t>
+      </w:r>
+      <w:proofErr w:type="gramStart"/>
       <w:r>
         <w:rPr>
           <w:i/>
@@ -180,6 +181,14 @@
         <w:t>file</w:t>
       </w:r>
       <w:r>
+        <w:rPr>
+          <w:i/>
+          <w:iCs/>
+        </w:rPr>
+        <w:t>s</w:t>
+      </w:r>
+      <w:proofErr w:type="gramEnd"/>
+      <w:r>
         <w:t>.</w:t>
       </w:r>
     </w:p>
@@ -197,10 +206,10 @@
           <w:noProof/>
         </w:rPr>
         <w:drawing>
-          <wp:inline distT="0" distB="0" distL="0" distR="0" wp14:anchorId="7CADEBC1" wp14:editId="0B55900A">
-            <wp:extent cx="5943600" cy="2395220"/>
-            <wp:effectExtent l="0" t="0" r="0" b="5080"/>
-            <wp:docPr id="1280225636" name="Picture 3" descr="A screenshot of a computer&#10;&#10;Description automatically generated"/>
+          <wp:inline distT="0" distB="0" distL="0" distR="0" wp14:anchorId="0A763609" wp14:editId="0C6C49F7">
+            <wp:extent cx="5943600" cy="2549525"/>
+            <wp:effectExtent l="0" t="0" r="0" b="3175"/>
+            <wp:docPr id="1608615834" name="Picture 5"/>
             <wp:cNvGraphicFramePr>
               <a:graphicFrameLocks xmlns:a="http://schemas.openxmlformats.org/drawingml/2006/main" noChangeAspect="1"/>
             </wp:cNvGraphicFramePr>
@@ -208,7 +217,7 @@
               <a:graphicData uri="http://schemas.openxmlformats.org/drawingml/2006/picture">
                 <pic:pic xmlns:pic="http://schemas.openxmlformats.org/drawingml/2006/picture">
                   <pic:nvPicPr>
-                    <pic:cNvPr id="1280225636" name="Picture 3" descr="A screenshot of a computer&#10;&#10;Description automatically generated"/>
+                    <pic:cNvPr id="1608615834" name="Picture 1608615834"/>
                     <pic:cNvPicPr/>
                   </pic:nvPicPr>
                   <pic:blipFill>
@@ -226,7 +235,7 @@
                   <pic:spPr>
                     <a:xfrm>
                       <a:off x="0" y="0"/>
-                      <a:ext cx="5943600" cy="2395220"/>
+                      <a:ext cx="5943600" cy="2549525"/>
                     </a:xfrm>
                     <a:prstGeom prst="rect">
                       <a:avLst/>
@@ -238,6 +247,11 @@
           </wp:inline>
         </w:drawing>
       </w:r>
+    </w:p>
+    <w:p>
+      <w:pPr>
+        <w:pStyle w:val="ListParagraph"/>
+      </w:pPr>
     </w:p>
     <w:p>
       <w:pPr>
@@ -392,7 +406,13 @@
         </w:numPr>
       </w:pPr>
       <w:r>
-        <w:t>You should see your uploaded files under the code tab.</w:t>
+        <w:t xml:space="preserve">You should see your uploaded files </w:t>
+      </w:r>
+      <w:r>
+        <w:t>in the files list on</w:t>
+      </w:r>
+      <w:r>
+        <w:t xml:space="preserve"> the code tab.</w:t>
       </w:r>
     </w:p>
     <w:p>
@@ -1444,6 +1464,15 @@
       <w:shd w:val="clear" w:color="auto" w:fill="E1DFDD"/>
     </w:rPr>
   </w:style>
+  <w:style w:type="paragraph" w:customStyle="1" w:styleId="Body">
+    <w:name w:val="Body"/>
+    <w:basedOn w:val="Normal"/>
+    <w:qFormat/>
+    <w:rsid w:val="00A11CA0"/>
+    <w:pPr>
+      <w:ind w:left="360"/>
+    </w:pPr>
+  </w:style>
 </w:styles>
 </file>
 

</xml_diff>